<commit_message>
Add src and new AlgoIoT doc
</commit_message>
<xml_diff>
--- a/doc/AlgoIoT.docx
+++ b/doc/AlgoIoT.docx
@@ -35,13 +35,13 @@
         <w:rPr>
           <w:lang w:val="en-US"/>
         </w:rPr>
-        <w:t>v2023100</w:t>
-      </w:r>
-      <w:r>
-        <w:rPr>
-          <w:lang w:val="en-US"/>
-        </w:rPr>
-        <w:t>9</w:t>
+        <w:t>v202310</w:t>
+      </w:r>
+      <w:r>
+        <w:rPr>
+          <w:lang w:val="en-US"/>
+        </w:rPr>
+        <w:t>12</w:t>
       </w:r>
       <w:r>
         <w:rPr>
@@ -1577,7 +1577,31 @@
         <w:rPr>
           <w:lang w:val="en-US"/>
         </w:rPr>
-        <w:t>Arduino development environment; the RAM footprint is about 48 KB, but this includes the Arduino-ESP32 overhead.</w:t>
+        <w:t>Arduino development environment; the RAM footprint is about 4</w:t>
+      </w:r>
+      <w:r>
+        <w:rPr>
+          <w:lang w:val="en-US"/>
+        </w:rPr>
+        <w:t>9</w:t>
+      </w:r>
+      <w:r>
+        <w:rPr>
+          <w:lang w:val="en-US"/>
+        </w:rPr>
+        <w:t xml:space="preserve"> KB, </w:t>
+      </w:r>
+      <w:r>
+        <w:rPr>
+          <w:lang w:val="en-US"/>
+        </w:rPr>
+        <w:t>including</w:t>
+      </w:r>
+      <w:r>
+        <w:rPr>
+          <w:lang w:val="en-US"/>
+        </w:rPr>
+        <w:t xml:space="preserve"> the Arduino-ESP32 overhead.</w:t>
       </w:r>
     </w:p>
     <w:p>

</xml_diff>

<commit_message>
Update documentation last version
</commit_message>
<xml_diff>
--- a/doc/AlgoIoT.docx
+++ b/doc/AlgoIoT.docx
@@ -53,7 +53,7 @@
         <w:rPr>
           <w:lang w:val="en-US"/>
         </w:rPr>
-        <w:t>1</w:t>
+        <w:t>2</w:t>
       </w:r>
     </w:p>
     <w:p>
@@ -1519,7 +1519,19 @@
         <w:rPr>
           <w:lang w:val="en-US"/>
         </w:rPr>
-        <w:t>520 KB RAM</w:t>
+        <w:t xml:space="preserve">520 KB </w:t>
+      </w:r>
+      <w:r>
+        <w:rPr>
+          <w:lang w:val="en-US"/>
+        </w:rPr>
+        <w:t xml:space="preserve">total </w:t>
+      </w:r>
+      <w:r>
+        <w:rPr>
+          <w:lang w:val="en-US"/>
+        </w:rPr>
+        <w:t>RAM</w:t>
       </w:r>
     </w:p>
     <w:p>
@@ -1577,13 +1589,13 @@
         <w:rPr>
           <w:lang w:val="en-US"/>
         </w:rPr>
-        <w:t>Arduino development environment; the RAM footprint is about 4</w:t>
-      </w:r>
-      <w:r>
-        <w:rPr>
-          <w:lang w:val="en-US"/>
-        </w:rPr>
-        <w:t>9</w:t>
+        <w:t xml:space="preserve">Arduino development environment; the RAM footprint is about </w:t>
+      </w:r>
+      <w:r>
+        <w:rPr>
+          <w:lang w:val="en-US"/>
+        </w:rPr>
+        <w:t>57</w:t>
       </w:r>
       <w:r>
         <w:rPr>

</xml_diff>